<commit_message>
Canvios en la memoria
</commit_message>
<xml_diff>
--- a/doc/memoria/memoria.docx
+++ b/doc/memoria/memoria.docx
@@ -4830,7 +4830,7 @@
               <w:rFonts w:ascii="Arial" w:hAnsi="Arial"/>
               <w:sz w:val="24"/>
             </w:rPr>
-            <w:t>51</w:t>
+            <w:t>52</w:t>
           </w:r>
           <w:r>
             <w:rPr>
@@ -4907,7 +4907,7 @@
               <w:noProof/>
               <w:sz w:val="20"/>
             </w:rPr>
-            <w:t>51</w:t>
+            <w:t>52</w:t>
           </w:r>
           <w:r>
             <w:rPr>
@@ -4985,7 +4985,7 @@
               <w:noProof/>
               <w:sz w:val="20"/>
             </w:rPr>
-            <w:t>51</w:t>
+            <w:t>52</w:t>
           </w:r>
           <w:r>
             <w:rPr>
@@ -5063,7 +5063,7 @@
               <w:noProof/>
               <w:sz w:val="20"/>
             </w:rPr>
-            <w:t>52</w:t>
+            <w:t>53</w:t>
           </w:r>
           <w:r>
             <w:rPr>
@@ -5131,7 +5131,7 @@
               <w:rFonts w:ascii="Arial" w:hAnsi="Arial"/>
               <w:sz w:val="24"/>
             </w:rPr>
-            <w:t>52</w:t>
+            <w:t>54</w:t>
           </w:r>
           <w:r>
             <w:rPr>
@@ -5140,6 +5140,8 @@
             </w:rPr>
             <w:fldChar w:fldCharType="end"/>
           </w:r>
+          <w:bookmarkStart w:id="0" w:name="_GoBack"/>
+          <w:bookmarkEnd w:id="0"/>
         </w:p>
         <w:p>
           <w:pPr>
@@ -5198,7 +5200,7 @@
               <w:rFonts w:ascii="Arial" w:hAnsi="Arial"/>
               <w:sz w:val="24"/>
             </w:rPr>
-            <w:t>52</w:t>
+            <w:t>56</w:t>
           </w:r>
           <w:r>
             <w:rPr>
@@ -5265,7 +5267,7 @@
               <w:rFonts w:ascii="Arial" w:hAnsi="Arial"/>
               <w:sz w:val="24"/>
             </w:rPr>
-            <w:t>52</w:t>
+            <w:t>56</w:t>
           </w:r>
           <w:r>
             <w:rPr>
@@ -5317,7 +5319,7 @@
           <w:lang w:val="ca-ES"/>
         </w:rPr>
       </w:pPr>
-      <w:bookmarkStart w:id="0" w:name="_Toc291102769"/>
+      <w:bookmarkStart w:id="1" w:name="_Toc291102769"/>
       <w:r>
         <w:rPr>
           <w:rFonts w:ascii="Arial" w:hAnsi="Arial" w:cs="Arial"/>
@@ -5325,7 +5327,6 @@
           <w:bCs w:val="0"/>
           <w:lang w:val="ca-ES"/>
         </w:rPr>
-        <w:lastRenderedPageBreak/>
         <w:t>0</w:t>
       </w:r>
       <w:r>
@@ -5344,7 +5345,7 @@
         </w:rPr>
         <w:t xml:space="preserve"> Resum</w:t>
       </w:r>
-      <w:bookmarkEnd w:id="0"/>
+      <w:bookmarkEnd w:id="1"/>
     </w:p>
     <w:p>
       <w:pPr>
@@ -5509,13 +5510,12 @@
           <w:lang w:val="ca-ES"/>
         </w:rPr>
       </w:pPr>
-      <w:bookmarkStart w:id="1" w:name="_Toc291102770"/>
-      <w:r>
-        <w:rPr>
-          <w:rFonts w:ascii="Arial" w:hAnsi="Arial" w:cs="Arial"/>
-          <w:lang w:val="ca-ES"/>
-        </w:rPr>
-        <w:lastRenderedPageBreak/>
+      <w:bookmarkStart w:id="2" w:name="_Toc291102770"/>
+      <w:r>
+        <w:rPr>
+          <w:rFonts w:ascii="Arial" w:hAnsi="Arial" w:cs="Arial"/>
+          <w:lang w:val="ca-ES"/>
+        </w:rPr>
         <w:t>1. Introducci</w:t>
       </w:r>
       <w:r>
@@ -5525,7 +5525,7 @@
         </w:rPr>
         <w:t>ó</w:t>
       </w:r>
-      <w:bookmarkEnd w:id="1"/>
+      <w:bookmarkEnd w:id="2"/>
     </w:p>
     <w:p>
       <w:pPr>
@@ -5537,7 +5537,7 @@
           <w:lang w:val="ca-ES"/>
         </w:rPr>
       </w:pPr>
-      <w:bookmarkStart w:id="2" w:name="_Toc291102771"/>
+      <w:bookmarkStart w:id="3" w:name="_Toc291102771"/>
       <w:r>
         <w:rPr>
           <w:rFonts w:ascii="Arial" w:hAnsi="Arial" w:cs="Arial"/>
@@ -5545,7 +5545,7 @@
         </w:rPr>
         <w:t>1.1 Objectiu</w:t>
       </w:r>
-      <w:bookmarkEnd w:id="2"/>
+      <w:bookmarkEnd w:id="3"/>
     </w:p>
     <w:p>
       <w:pPr>
@@ -5829,13 +5829,12 @@
           <w:lang w:val="ca-ES"/>
         </w:rPr>
       </w:pPr>
-      <w:bookmarkStart w:id="3" w:name="_Toc291102772"/>
-      <w:r>
-        <w:rPr>
-          <w:rFonts w:ascii="Arial" w:hAnsi="Arial" w:cs="Arial"/>
-          <w:lang w:val="ca-ES"/>
-        </w:rPr>
-        <w:lastRenderedPageBreak/>
+      <w:bookmarkStart w:id="4" w:name="_Toc291102772"/>
+      <w:r>
+        <w:rPr>
+          <w:rFonts w:ascii="Arial" w:hAnsi="Arial" w:cs="Arial"/>
+          <w:lang w:val="ca-ES"/>
+        </w:rPr>
         <w:t>1.2</w:t>
       </w:r>
       <w:r>
@@ -5845,7 +5844,7 @@
         </w:rPr>
         <w:t xml:space="preserve"> Motivació</w:t>
       </w:r>
-      <w:bookmarkEnd w:id="3"/>
+      <w:bookmarkEnd w:id="4"/>
     </w:p>
     <w:p>
       <w:pPr>
@@ -6108,7 +6107,7 @@
           <w:lang w:val="ca-ES"/>
         </w:rPr>
       </w:pPr>
-      <w:bookmarkStart w:id="4" w:name="_Toc291102773"/>
+      <w:bookmarkStart w:id="5" w:name="_Toc291102773"/>
       <w:r>
         <w:rPr>
           <w:rFonts w:ascii="Arial" w:hAnsi="Arial" w:cs="Arial"/>
@@ -6123,7 +6122,7 @@
         </w:rPr>
         <w:t xml:space="preserve"> Estat de l’art</w:t>
       </w:r>
-      <w:bookmarkEnd w:id="4"/>
+      <w:bookmarkEnd w:id="5"/>
     </w:p>
     <w:p>
       <w:pPr>
@@ -6164,7 +6163,6 @@
           <w:szCs w:val="24"/>
           <w:lang w:val="es-ES" w:eastAsia="es-ES"/>
         </w:rPr>
-        <w:lastRenderedPageBreak/>
         <w:drawing>
           <wp:inline distT="0" distB="0" distL="0" distR="0" wp14:anchorId="2973CFE5" wp14:editId="5AFB520A">
             <wp:extent cx="3598092" cy="1477926"/>
@@ -6520,7 +6518,6 @@
           <w:szCs w:val="24"/>
           <w:lang w:val="es-ES" w:eastAsia="es-ES"/>
         </w:rPr>
-        <w:lastRenderedPageBreak/>
         <w:drawing>
           <wp:inline distT="0" distB="0" distL="0" distR="0" wp14:anchorId="4F723163" wp14:editId="6ADD900F">
             <wp:extent cx="3105244" cy="3264196"/>
@@ -6659,7 +6656,7 @@
           <w:lang w:val="ca-ES"/>
         </w:rPr>
       </w:pPr>
-      <w:bookmarkStart w:id="5" w:name="_Toc291102774"/>
+      <w:bookmarkStart w:id="6" w:name="_Toc291102774"/>
       <w:r>
         <w:rPr>
           <w:rFonts w:ascii="Arial" w:hAnsi="Arial"/>
@@ -6667,7 +6664,7 @@
         </w:rPr>
         <w:t>1.4 Planificació temporal</w:t>
       </w:r>
-      <w:bookmarkEnd w:id="5"/>
+      <w:bookmarkEnd w:id="6"/>
     </w:p>
     <w:p>
       <w:pPr>
@@ -6720,7 +6717,7 @@
           <w:lang w:val="ca-ES"/>
         </w:rPr>
       </w:pPr>
-      <w:bookmarkStart w:id="6" w:name="_Toc291102775"/>
+      <w:bookmarkStart w:id="7" w:name="_Toc291102775"/>
       <w:r>
         <w:rPr>
           <w:rFonts w:ascii="Arial" w:hAnsi="Arial" w:cs="Arial"/>
@@ -6735,7 +6732,7 @@
         </w:rPr>
         <w:t xml:space="preserve"> Resum de continguts de la memòria</w:t>
       </w:r>
-      <w:bookmarkEnd w:id="6"/>
+      <w:bookmarkEnd w:id="7"/>
     </w:p>
     <w:p>
       <w:pPr>
@@ -6904,7 +6901,6 @@
           <w:rFonts w:ascii="Arial" w:hAnsi="Arial" w:cs="Arial"/>
           <w:lang w:val="ca-ES"/>
         </w:rPr>
-        <w:lastRenderedPageBreak/>
         <w:t>Conclusió</w:t>
       </w:r>
     </w:p>
@@ -6917,7 +6913,7 @@
           <w:lang w:val="ca-ES"/>
         </w:rPr>
       </w:pPr>
-      <w:bookmarkStart w:id="7" w:name="_Toc291102776"/>
+      <w:bookmarkStart w:id="8" w:name="_Toc291102776"/>
       <w:r>
         <w:rPr>
           <w:rFonts w:ascii="Arial" w:hAnsi="Arial" w:cs="Arial"/>
@@ -6925,7 +6921,7 @@
         </w:rPr>
         <w:t>2. Tecnologies implicades</w:t>
       </w:r>
-      <w:bookmarkEnd w:id="7"/>
+      <w:bookmarkEnd w:id="8"/>
     </w:p>
     <w:p>
       <w:pPr>
@@ -6936,7 +6932,7 @@
           <w:lang w:val="ca-ES"/>
         </w:rPr>
       </w:pPr>
-      <w:bookmarkStart w:id="8" w:name="_Toc291102777"/>
+      <w:bookmarkStart w:id="9" w:name="_Toc291102777"/>
       <w:r>
         <w:rPr>
           <w:rFonts w:ascii="Arial" w:hAnsi="Arial" w:cs="Arial"/>
@@ -6951,7 +6947,7 @@
         </w:rPr>
         <w:t>BackEnd</w:t>
       </w:r>
-      <w:bookmarkEnd w:id="8"/>
+      <w:bookmarkEnd w:id="9"/>
     </w:p>
     <w:p>
       <w:pPr>
@@ -6962,8 +6958,8 @@
           <w:lang w:val="ca-ES"/>
         </w:rPr>
       </w:pPr>
-      <w:bookmarkStart w:id="9" w:name="_Toc395624379"/>
-      <w:bookmarkStart w:id="10" w:name="_Toc291102778"/>
+      <w:bookmarkStart w:id="10" w:name="_Toc395624379"/>
+      <w:bookmarkStart w:id="11" w:name="_Toc291102778"/>
       <w:r>
         <w:rPr>
           <w:rFonts w:ascii="Arial" w:hAnsi="Arial" w:cs="Arial"/>
@@ -6971,8 +6967,8 @@
         </w:rPr>
         <w:t>2.1.1 Spring Framework</w:t>
       </w:r>
-      <w:bookmarkEnd w:id="9"/>
       <w:bookmarkEnd w:id="10"/>
+      <w:bookmarkEnd w:id="11"/>
     </w:p>
     <w:p>
       <w:pPr>
@@ -7164,17 +7160,7 @@
           <w:szCs w:val="24"/>
           <w:lang w:val="ca-ES"/>
         </w:rPr>
-        <w:t xml:space="preserve">ue </w:t>
-      </w:r>
-      <w:r>
-        <w:rPr>
-          <w:rFonts w:ascii="Arial" w:hAnsi="Arial" w:cs="Arial"/>
-          <w:sz w:val="24"/>
-          <w:szCs w:val="24"/>
-          <w:lang w:val="ca-ES"/>
-        </w:rPr>
-        <w:lastRenderedPageBreak/>
-        <w:t>satisfaci la seva necessitat</w:t>
+        <w:t>ue satisfaci la seva necessitat</w:t>
       </w:r>
       <w:r>
         <w:rPr>
@@ -7255,8 +7241,8 @@
           <w:lang w:val="ca-ES"/>
         </w:rPr>
       </w:pPr>
-      <w:bookmarkStart w:id="11" w:name="_Toc395624380"/>
-      <w:bookmarkStart w:id="12" w:name="_Toc291102779"/>
+      <w:bookmarkStart w:id="12" w:name="_Toc395624380"/>
+      <w:bookmarkStart w:id="13" w:name="_Toc291102779"/>
       <w:r>
         <w:rPr>
           <w:rFonts w:ascii="Arial" w:hAnsi="Arial" w:cs="Arial"/>
@@ -7271,8 +7257,8 @@
         </w:rPr>
         <w:t>Boot</w:t>
       </w:r>
-      <w:bookmarkEnd w:id="11"/>
       <w:bookmarkEnd w:id="12"/>
+      <w:bookmarkEnd w:id="13"/>
     </w:p>
     <w:p>
       <w:pPr>
@@ -7340,7 +7326,6 @@
           <w:szCs w:val="24"/>
           <w:lang w:val="es-ES" w:eastAsia="es-ES"/>
         </w:rPr>
-        <w:lastRenderedPageBreak/>
         <w:drawing>
           <wp:inline distT="0" distB="0" distL="0" distR="0" wp14:anchorId="4B6AFF9B" wp14:editId="16919C43">
             <wp:extent cx="3508458" cy="3653269"/>
@@ -7500,8 +7485,8 @@
           <w:lang w:val="ca-ES"/>
         </w:rPr>
       </w:pPr>
-      <w:bookmarkStart w:id="13" w:name="_Toc395624381"/>
-      <w:bookmarkStart w:id="14" w:name="_Toc291102780"/>
+      <w:bookmarkStart w:id="14" w:name="_Toc395624381"/>
+      <w:bookmarkStart w:id="15" w:name="_Toc291102780"/>
       <w:r>
         <w:rPr>
           <w:rFonts w:ascii="Arial" w:hAnsi="Arial" w:cs="Arial"/>
@@ -7521,8 +7506,8 @@
         </w:rPr>
         <w:t>Boilerplate</w:t>
       </w:r>
-      <w:bookmarkEnd w:id="13"/>
       <w:bookmarkEnd w:id="14"/>
+      <w:bookmarkEnd w:id="15"/>
     </w:p>
     <w:p>
       <w:pPr>
@@ -7581,7 +7566,6 @@
           <w:szCs w:val="24"/>
           <w:lang w:val="es-ES" w:eastAsia="es-ES"/>
         </w:rPr>
-        <w:lastRenderedPageBreak/>
         <w:drawing>
           <wp:inline distT="0" distB="0" distL="0" distR="0" wp14:anchorId="480942E0" wp14:editId="2657576E">
             <wp:extent cx="4822152" cy="3285460"/>
@@ -7887,7 +7871,6 @@
           <w:szCs w:val="24"/>
           <w:lang w:val="ca-ES"/>
         </w:rPr>
-        <w:lastRenderedPageBreak/>
         <w:t>El codi queda molt més net amb Lombok que amb SpringRoo, tal com podem veure a la següent imatge:</w:t>
       </w:r>
     </w:p>
@@ -8040,8 +8023,8 @@
           <w:lang w:val="ca-ES"/>
         </w:rPr>
       </w:pPr>
-      <w:bookmarkStart w:id="15" w:name="_Toc395624382"/>
-      <w:bookmarkStart w:id="16" w:name="_Toc291102781"/>
+      <w:bookmarkStart w:id="16" w:name="_Toc395624382"/>
+      <w:bookmarkStart w:id="17" w:name="_Toc291102781"/>
       <w:r>
         <w:rPr>
           <w:rFonts w:ascii="Arial" w:hAnsi="Arial" w:cs="Arial"/>
@@ -8049,8 +8032,8 @@
         </w:rPr>
         <w:t>2.1.4 Maven</w:t>
       </w:r>
-      <w:bookmarkEnd w:id="15"/>
       <w:bookmarkEnd w:id="16"/>
+      <w:bookmarkEnd w:id="17"/>
     </w:p>
     <w:p>
       <w:pPr>
@@ -8151,16 +8134,15 @@
           <w:lang w:val="ca-ES"/>
         </w:rPr>
       </w:pPr>
-      <w:bookmarkStart w:id="17" w:name="_Toc291102782"/>
-      <w:r>
-        <w:rPr>
-          <w:rFonts w:ascii="Arial" w:hAnsi="Arial" w:cs="Arial"/>
-          <w:lang w:val="ca-ES"/>
-        </w:rPr>
-        <w:lastRenderedPageBreak/>
+      <w:bookmarkStart w:id="18" w:name="_Toc291102782"/>
+      <w:r>
+        <w:rPr>
+          <w:rFonts w:ascii="Arial" w:hAnsi="Arial" w:cs="Arial"/>
+          <w:lang w:val="ca-ES"/>
+        </w:rPr>
         <w:t>2.2 Persistència</w:t>
       </w:r>
-      <w:bookmarkEnd w:id="17"/>
+      <w:bookmarkEnd w:id="18"/>
     </w:p>
     <w:p>
       <w:pPr>
@@ -8171,8 +8153,8 @@
           <w:lang w:val="ca-ES"/>
         </w:rPr>
       </w:pPr>
-      <w:bookmarkStart w:id="18" w:name="_Toc395624384"/>
-      <w:bookmarkStart w:id="19" w:name="_Toc291102783"/>
+      <w:bookmarkStart w:id="19" w:name="_Toc395624384"/>
+      <w:bookmarkStart w:id="20" w:name="_Toc291102783"/>
       <w:r>
         <w:rPr>
           <w:rFonts w:ascii="Arial" w:hAnsi="Arial" w:cs="Arial"/>
@@ -8180,8 +8162,8 @@
         </w:rPr>
         <w:t>2.2.1  Hibernate</w:t>
       </w:r>
-      <w:bookmarkEnd w:id="18"/>
       <w:bookmarkEnd w:id="19"/>
+      <w:bookmarkEnd w:id="20"/>
     </w:p>
     <w:p>
       <w:pPr>
@@ -8363,8 +8345,8 @@
           <w:lang w:val="ca-ES"/>
         </w:rPr>
       </w:pPr>
-      <w:bookmarkStart w:id="20" w:name="_Toc395624385"/>
-      <w:bookmarkStart w:id="21" w:name="_Toc291102784"/>
+      <w:bookmarkStart w:id="21" w:name="_Toc395624385"/>
+      <w:bookmarkStart w:id="22" w:name="_Toc291102784"/>
       <w:r>
         <w:rPr>
           <w:rFonts w:ascii="Arial" w:hAnsi="Arial" w:cs="Arial"/>
@@ -8372,8 +8354,8 @@
         </w:rPr>
         <w:t>2.2.2 PostgreSQL</w:t>
       </w:r>
-      <w:bookmarkEnd w:id="20"/>
       <w:bookmarkEnd w:id="21"/>
+      <w:bookmarkEnd w:id="22"/>
     </w:p>
     <w:p>
       <w:pPr>
@@ -8457,7 +8439,7 @@
           <w:lang w:val="ca-ES"/>
         </w:rPr>
       </w:pPr>
-      <w:bookmarkStart w:id="22" w:name="_Toc291102785"/>
+      <w:bookmarkStart w:id="23" w:name="_Toc291102785"/>
       <w:r>
         <w:rPr>
           <w:rFonts w:ascii="Arial" w:hAnsi="Arial" w:cs="Arial"/>
@@ -8465,7 +8447,7 @@
         </w:rPr>
         <w:t>2.3 FrontEnd</w:t>
       </w:r>
-      <w:bookmarkEnd w:id="22"/>
+      <w:bookmarkEnd w:id="23"/>
     </w:p>
     <w:p>
       <w:pPr>
@@ -8476,8 +8458,8 @@
           <w:lang w:val="ca-ES"/>
         </w:rPr>
       </w:pPr>
-      <w:bookmarkStart w:id="23" w:name="_Toc395624387"/>
-      <w:bookmarkStart w:id="24" w:name="_Toc291102786"/>
+      <w:bookmarkStart w:id="24" w:name="_Toc395624387"/>
+      <w:bookmarkStart w:id="25" w:name="_Toc291102786"/>
       <w:r>
         <w:rPr>
           <w:rFonts w:ascii="Arial" w:hAnsi="Arial" w:cs="Arial"/>
@@ -8485,8 +8467,8 @@
         </w:rPr>
         <w:t>2.3.1 Thymeleaf</w:t>
       </w:r>
-      <w:bookmarkEnd w:id="23"/>
       <w:bookmarkEnd w:id="24"/>
+      <w:bookmarkEnd w:id="25"/>
     </w:p>
     <w:p>
       <w:pPr>
@@ -8506,17 +8488,7 @@
           <w:szCs w:val="24"/>
           <w:lang w:val="ca-ES"/>
         </w:rPr>
-        <w:t xml:space="preserve">Thymeleaf es una llibreria de Java que implementa un motor de plantilles HTML5 que facilita el treballar amb el patró de disseny Model Vista – Controlador (MVC). Conté tota una sèrie d’instruccions que fan que des d’una maqueta en HTML sigui molt senzill tant fer plantilles (per no haver de repetir codi de, per exemple, les capçaleres i els peus de pàgina), mostrar per pantalla </w:t>
-      </w:r>
-      <w:r>
-        <w:rPr>
-          <w:rFonts w:ascii="Arial" w:hAnsi="Arial" w:cs="Arial"/>
-          <w:sz w:val="24"/>
-          <w:szCs w:val="24"/>
-          <w:lang w:val="ca-ES"/>
-        </w:rPr>
-        <w:lastRenderedPageBreak/>
-        <w:t xml:space="preserve">les dades obtingudes del BackEnd, permet, si es vol, mantenir la maqueta en HTML pur a la vegada que es desenvolupa a sobre l’aplicació... </w:t>
+        <w:t xml:space="preserve">Thymeleaf es una llibreria de Java que implementa un motor de plantilles HTML5 que facilita el treballar amb el patró de disseny Model Vista – Controlador (MVC). Conté tota una sèrie d’instruccions que fan que des d’una maqueta en HTML sigui molt senzill tant fer plantilles (per no haver de repetir codi de, per exemple, les capçaleres i els peus de pàgina), mostrar per pantalla les dades obtingudes del BackEnd, permet, si es vol, mantenir la maqueta en HTML pur a la vegada que es desenvolupa a sobre l’aplicació... </w:t>
       </w:r>
     </w:p>
     <w:p>
@@ -8528,8 +8500,8 @@
           <w:lang w:val="ca-ES"/>
         </w:rPr>
       </w:pPr>
-      <w:bookmarkStart w:id="25" w:name="_Toc395624388"/>
-      <w:bookmarkStart w:id="26" w:name="_Toc291102787"/>
+      <w:bookmarkStart w:id="26" w:name="_Toc395624388"/>
+      <w:bookmarkStart w:id="27" w:name="_Toc291102787"/>
       <w:r>
         <w:rPr>
           <w:rFonts w:ascii="Arial" w:hAnsi="Arial" w:cs="Arial"/>
@@ -8537,8 +8509,8 @@
         </w:rPr>
         <w:t>2.3.2 Twitter Bootstrap</w:t>
       </w:r>
-      <w:bookmarkEnd w:id="25"/>
       <w:bookmarkEnd w:id="26"/>
+      <w:bookmarkEnd w:id="27"/>
     </w:p>
     <w:p>
       <w:pPr>
@@ -8745,7 +8717,6 @@
           <w:szCs w:val="24"/>
           <w:lang w:val="es-ES" w:eastAsia="es-ES"/>
         </w:rPr>
-        <w:lastRenderedPageBreak/>
         <w:drawing>
           <wp:inline distT="0" distB="0" distL="0" distR="0" wp14:anchorId="31C16008" wp14:editId="628DCE66">
             <wp:extent cx="2857500" cy="2857500"/>
@@ -8895,8 +8866,8 @@
           <w:lang w:val="ca-ES"/>
         </w:rPr>
       </w:pPr>
-      <w:bookmarkStart w:id="27" w:name="_Toc395624389"/>
-      <w:bookmarkStart w:id="28" w:name="_Toc291102788"/>
+      <w:bookmarkStart w:id="28" w:name="_Toc395624389"/>
+      <w:bookmarkStart w:id="29" w:name="_Toc291102788"/>
       <w:r>
         <w:rPr>
           <w:rFonts w:ascii="Arial" w:hAnsi="Arial" w:cs="Arial"/>
@@ -8904,8 +8875,8 @@
         </w:rPr>
         <w:t>2.3.3 jQuery</w:t>
       </w:r>
-      <w:bookmarkEnd w:id="27"/>
       <w:bookmarkEnd w:id="28"/>
+      <w:bookmarkEnd w:id="29"/>
     </w:p>
     <w:p>
       <w:pPr>
@@ -9018,7 +8989,6 @@
           <w:szCs w:val="24"/>
           <w:lang w:val="ca-ES"/>
         </w:rPr>
-        <w:lastRenderedPageBreak/>
         <w:t>Javascript</w:t>
       </w:r>
     </w:p>
@@ -9136,7 +9106,7 @@
           <w:lang w:val="ca-ES"/>
         </w:rPr>
       </w:pPr>
-      <w:bookmarkStart w:id="29" w:name="_Toc291102789"/>
+      <w:bookmarkStart w:id="30" w:name="_Toc291102789"/>
       <w:r>
         <w:rPr>
           <w:rFonts w:ascii="Arial" w:hAnsi="Arial" w:cs="Arial"/>
@@ -9144,7 +9114,7 @@
         </w:rPr>
         <w:t>2.4 Maquetació</w:t>
       </w:r>
-      <w:bookmarkEnd w:id="29"/>
+      <w:bookmarkEnd w:id="30"/>
     </w:p>
     <w:p>
       <w:pPr>
@@ -9155,8 +9125,8 @@
           <w:lang w:val="ca-ES"/>
         </w:rPr>
       </w:pPr>
-      <w:bookmarkStart w:id="30" w:name="_Toc395624391"/>
-      <w:bookmarkStart w:id="31" w:name="_Toc291102790"/>
+      <w:bookmarkStart w:id="31" w:name="_Toc395624391"/>
+      <w:bookmarkStart w:id="32" w:name="_Toc291102790"/>
       <w:r>
         <w:rPr>
           <w:rFonts w:ascii="Arial" w:hAnsi="Arial" w:cs="Arial"/>
@@ -9164,8 +9134,8 @@
         </w:rPr>
         <w:t>2.4.1 Balsamiq Mockups</w:t>
       </w:r>
-      <w:bookmarkEnd w:id="30"/>
       <w:bookmarkEnd w:id="31"/>
+      <w:bookmarkEnd w:id="32"/>
     </w:p>
     <w:p>
       <w:pPr>
@@ -9227,7 +9197,6 @@
           <w:szCs w:val="24"/>
           <w:lang w:val="es-ES" w:eastAsia="es-ES"/>
         </w:rPr>
-        <w:lastRenderedPageBreak/>
         <w:drawing>
           <wp:inline distT="0" distB="0" distL="0" distR="0" wp14:anchorId="7534016F" wp14:editId="6727EC1E">
             <wp:extent cx="5400040" cy="3278639"/>
@@ -9353,7 +9322,7 @@
           <w:lang w:val="ca-ES"/>
         </w:rPr>
       </w:pPr>
-      <w:bookmarkStart w:id="32" w:name="_Toc291102791"/>
+      <w:bookmarkStart w:id="33" w:name="_Toc291102791"/>
       <w:r>
         <w:rPr>
           <w:rFonts w:ascii="Arial" w:hAnsi="Arial" w:cs="Arial"/>
@@ -9361,7 +9330,7 @@
         </w:rPr>
         <w:t>2.5 Model de dades</w:t>
       </w:r>
-      <w:bookmarkEnd w:id="32"/>
+      <w:bookmarkEnd w:id="33"/>
     </w:p>
     <w:p>
       <w:pPr>
@@ -9372,8 +9341,8 @@
           <w:lang w:val="ca-ES"/>
         </w:rPr>
       </w:pPr>
-      <w:bookmarkStart w:id="33" w:name="_Toc395624393"/>
-      <w:bookmarkStart w:id="34" w:name="_Toc291102792"/>
+      <w:bookmarkStart w:id="34" w:name="_Toc395624393"/>
+      <w:bookmarkStart w:id="35" w:name="_Toc291102792"/>
       <w:r>
         <w:rPr>
           <w:rFonts w:ascii="Arial" w:hAnsi="Arial" w:cs="Arial"/>
@@ -9381,8 +9350,8 @@
         </w:rPr>
         <w:t>2.5.1 Project Mogwai</w:t>
       </w:r>
-      <w:bookmarkEnd w:id="33"/>
       <w:bookmarkEnd w:id="34"/>
+      <w:bookmarkEnd w:id="35"/>
     </w:p>
     <w:p>
       <w:pPr>
@@ -9457,7 +9426,6 @@
           <w:szCs w:val="24"/>
           <w:lang w:val="ca-ES" w:eastAsia="zh-CN" w:bidi="hi-IN"/>
         </w:rPr>
-        <w:lastRenderedPageBreak/>
         <w:t>Aquestes han estats les eines escollides per a poder realitzar amb èxit el projecte de final de carrera. Al final del document, a les referències, podreu trobar adreces web que porten a la documentació de totes aquestes aplicacions.</w:t>
       </w:r>
     </w:p>
@@ -9470,7 +9438,7 @@
           <w:lang w:val="ca-ES"/>
         </w:rPr>
       </w:pPr>
-      <w:bookmarkStart w:id="35" w:name="_Toc291102793"/>
+      <w:bookmarkStart w:id="36" w:name="_Toc291102793"/>
       <w:r>
         <w:rPr>
           <w:rFonts w:ascii="Arial" w:hAnsi="Arial" w:cs="Arial"/>
@@ -9478,7 +9446,7 @@
         </w:rPr>
         <w:t>2.6 Integritat i qualitat del codi</w:t>
       </w:r>
-      <w:bookmarkEnd w:id="35"/>
+      <w:bookmarkEnd w:id="36"/>
     </w:p>
     <w:p>
       <w:pPr>
@@ -9489,7 +9457,7 @@
           <w:lang w:val="ca-ES"/>
         </w:rPr>
       </w:pPr>
-      <w:bookmarkStart w:id="36" w:name="_Toc291102794"/>
+      <w:bookmarkStart w:id="37" w:name="_Toc291102794"/>
       <w:r>
         <w:rPr>
           <w:rFonts w:ascii="Arial" w:hAnsi="Arial" w:cs="Arial"/>
@@ -9497,7 +9465,7 @@
         </w:rPr>
         <w:t>2.6.1 Jenkins</w:t>
       </w:r>
-      <w:bookmarkEnd w:id="36"/>
+      <w:bookmarkEnd w:id="37"/>
     </w:p>
     <w:p>
       <w:pPr>
@@ -9631,7 +9599,7 @@
           <w:lang w:val="ca-ES"/>
         </w:rPr>
       </w:pPr>
-      <w:bookmarkStart w:id="37" w:name="_Toc291102795"/>
+      <w:bookmarkStart w:id="38" w:name="_Toc291102795"/>
       <w:r>
         <w:rPr>
           <w:rFonts w:ascii="Arial" w:hAnsi="Arial" w:cs="Arial"/>
@@ -9639,7 +9607,7 @@
         </w:rPr>
         <w:t>2.6.2 SonarQube</w:t>
       </w:r>
-      <w:bookmarkEnd w:id="37"/>
+      <w:bookmarkEnd w:id="38"/>
     </w:p>
     <w:p>
       <w:pPr>
@@ -9890,16 +9858,15 @@
           <w:lang w:val="ca-ES"/>
         </w:rPr>
       </w:pPr>
-      <w:bookmarkStart w:id="38" w:name="_Toc291102796"/>
-      <w:r>
-        <w:rPr>
-          <w:rFonts w:ascii="Arial" w:hAnsi="Arial" w:cs="Arial"/>
-          <w:lang w:val="ca-ES"/>
-        </w:rPr>
-        <w:lastRenderedPageBreak/>
+      <w:bookmarkStart w:id="39" w:name="_Toc291102796"/>
+      <w:r>
+        <w:rPr>
+          <w:rFonts w:ascii="Arial" w:hAnsi="Arial" w:cs="Arial"/>
+          <w:lang w:val="ca-ES"/>
+        </w:rPr>
         <w:t>2.7 Control de versions</w:t>
       </w:r>
-      <w:bookmarkEnd w:id="38"/>
+      <w:bookmarkEnd w:id="39"/>
     </w:p>
     <w:p>
       <w:pPr>
@@ -9910,7 +9877,7 @@
           <w:lang w:val="ca-ES"/>
         </w:rPr>
       </w:pPr>
-      <w:bookmarkStart w:id="39" w:name="_Toc291102797"/>
+      <w:bookmarkStart w:id="40" w:name="_Toc291102797"/>
       <w:r>
         <w:rPr>
           <w:rFonts w:ascii="Arial" w:hAnsi="Arial" w:cs="Arial"/>
@@ -9918,7 +9885,7 @@
         </w:rPr>
         <w:t>2.7.1 GIT</w:t>
       </w:r>
-      <w:bookmarkEnd w:id="39"/>
+      <w:bookmarkEnd w:id="40"/>
     </w:p>
     <w:p>
       <w:pPr>
@@ -10138,14 +10105,13 @@
           <w:lang w:val="ca-ES"/>
         </w:rPr>
       </w:pPr>
-      <w:bookmarkStart w:id="40" w:name="_Toc291102798"/>
+      <w:bookmarkStart w:id="41" w:name="_Toc291102798"/>
       <w:r>
         <w:rPr>
           <w:rFonts w:ascii="Arial" w:hAnsi="Arial" w:cs="Arial"/>
           <w:bCs w:val="0"/>
           <w:lang w:val="ca-ES"/>
         </w:rPr>
-        <w:lastRenderedPageBreak/>
         <w:t>3.</w:t>
       </w:r>
       <w:r>
@@ -10169,7 +10135,7 @@
         </w:rPr>
         <w:t xml:space="preserve"> de requisits</w:t>
       </w:r>
-      <w:bookmarkEnd w:id="40"/>
+      <w:bookmarkEnd w:id="41"/>
     </w:p>
     <w:p>
       <w:pPr>
@@ -10180,7 +10146,7 @@
           <w:lang w:val="ca-ES"/>
         </w:rPr>
       </w:pPr>
-      <w:bookmarkStart w:id="41" w:name="_Toc291102799"/>
+      <w:bookmarkStart w:id="42" w:name="_Toc291102799"/>
       <w:r>
         <w:rPr>
           <w:rFonts w:ascii="Arial" w:hAnsi="Arial" w:cs="Arial"/>
@@ -10188,7 +10154,7 @@
         </w:rPr>
         <w:t>3.1 Introducció</w:t>
       </w:r>
-      <w:bookmarkEnd w:id="41"/>
+      <w:bookmarkEnd w:id="42"/>
     </w:p>
     <w:p>
       <w:pPr>
@@ -10242,7 +10208,7 @@
           <w:lang w:val="ca-ES"/>
         </w:rPr>
       </w:pPr>
-      <w:bookmarkStart w:id="42" w:name="_Toc291102800"/>
+      <w:bookmarkStart w:id="43" w:name="_Toc291102800"/>
       <w:r>
         <w:rPr>
           <w:rFonts w:ascii="Arial" w:hAnsi="Arial" w:cs="Arial"/>
@@ -10250,7 +10216,7 @@
         </w:rPr>
         <w:t>3.2 Àmbit</w:t>
       </w:r>
-      <w:bookmarkEnd w:id="42"/>
+      <w:bookmarkEnd w:id="43"/>
     </w:p>
     <w:p>
       <w:pPr>
@@ -10312,7 +10278,7 @@
           <w:lang w:val="ca-ES"/>
         </w:rPr>
       </w:pPr>
-      <w:bookmarkStart w:id="43" w:name="_Toc291102801"/>
+      <w:bookmarkStart w:id="44" w:name="_Toc291102801"/>
       <w:r>
         <w:rPr>
           <w:rFonts w:ascii="Arial" w:hAnsi="Arial" w:cs="Arial"/>
@@ -10320,7 +10286,7 @@
         </w:rPr>
         <w:t>3.3 Descripció general</w:t>
       </w:r>
-      <w:bookmarkEnd w:id="43"/>
+      <w:bookmarkEnd w:id="44"/>
     </w:p>
     <w:p>
       <w:pPr>
@@ -10379,7 +10345,6 @@
           <w:szCs w:val="24"/>
           <w:lang w:val="es-ES" w:eastAsia="es-ES"/>
         </w:rPr>
-        <w:lastRenderedPageBreak/>
         <w:drawing>
           <wp:inline distT="0" distB="0" distL="0" distR="0" wp14:anchorId="7410345D" wp14:editId="2CB5C2A5">
             <wp:extent cx="5400040" cy="2146935"/>
@@ -10674,7 +10639,6 @@
           <w:szCs w:val="24"/>
           <w:lang w:val="ca-ES" w:eastAsia="zh-CN" w:bidi="hi-IN"/>
         </w:rPr>
-        <w:lastRenderedPageBreak/>
         <w:t>Dins d’aquests enllaços, hi trobem pàgines (semblants en els dos casos) a on trobem petites instruccions que ens serviran per poder oferir un nou servei o subscriure’ns a un d’existent, tal com podem veure a la següent imatge:</w:t>
       </w:r>
     </w:p>
@@ -10903,7 +10867,6 @@
           <w:szCs w:val="24"/>
           <w:lang w:val="ca-ES" w:eastAsia="zh-CN" w:bidi="hi-IN"/>
         </w:rPr>
-        <w:lastRenderedPageBreak/>
         <w:t>També s’incorporarà un filtre que permetrà a l’usuari administrador buscar i ordenar els servis segons li convingui.</w:t>
       </w:r>
     </w:p>
@@ -10957,7 +10920,7 @@
           <w:lang w:val="ca-ES"/>
         </w:rPr>
       </w:pPr>
-      <w:bookmarkStart w:id="44" w:name="_Toc291102802"/>
+      <w:bookmarkStart w:id="45" w:name="_Toc291102802"/>
       <w:r>
         <w:rPr>
           <w:rFonts w:ascii="Arial" w:hAnsi="Arial" w:cs="Arial"/>
@@ -10965,7 +10928,7 @@
         </w:rPr>
         <w:t>4. Anàlisi</w:t>
       </w:r>
-      <w:bookmarkEnd w:id="44"/>
+      <w:bookmarkEnd w:id="45"/>
     </w:p>
     <w:p>
       <w:pPr>
@@ -10976,7 +10939,7 @@
           <w:lang w:val="ca-ES"/>
         </w:rPr>
       </w:pPr>
-      <w:bookmarkStart w:id="45" w:name="_Toc291102803"/>
+      <w:bookmarkStart w:id="46" w:name="_Toc291102803"/>
       <w:r>
         <w:rPr>
           <w:rFonts w:ascii="Arial" w:hAnsi="Arial" w:cs="Arial"/>
@@ -10984,7 +10947,7 @@
         </w:rPr>
         <w:t>4.1 Casos d’ús</w:t>
       </w:r>
-      <w:bookmarkEnd w:id="45"/>
+      <w:bookmarkEnd w:id="46"/>
     </w:p>
     <w:p>
       <w:pPr>
@@ -11240,7 +11203,7 @@
           <w:lang w:val="ca-ES"/>
         </w:rPr>
       </w:pPr>
-      <w:bookmarkStart w:id="46" w:name="_Toc291102804"/>
+      <w:bookmarkStart w:id="47" w:name="_Toc291102804"/>
       <w:r>
         <w:rPr>
           <w:rFonts w:ascii="Arial" w:hAnsi="Arial" w:cs="Arial"/>
@@ -11248,7 +11211,7 @@
         </w:rPr>
         <w:t>4.1.1 Catàleg</w:t>
       </w:r>
-      <w:bookmarkEnd w:id="46"/>
+      <w:bookmarkEnd w:id="47"/>
     </w:p>
     <w:tbl>
       <w:tblPr>
@@ -11469,15 +11432,7 @@
                 <w:rFonts w:ascii="Arial" w:hAnsi="Arial" w:cs="Arial"/>
                 <w:lang w:val="ca-ES"/>
               </w:rPr>
-              <w:t xml:space="preserve">Filtrat de serveis per metamodel, </w:t>
-            </w:r>
-            <w:r>
-              <w:rPr>
-                <w:rFonts w:ascii="Arial" w:hAnsi="Arial" w:cs="Arial"/>
-                <w:lang w:val="ca-ES"/>
-              </w:rPr>
-              <w:lastRenderedPageBreak/>
-              <w:t>etiquetes o formats de sortida.</w:t>
+              <w:t>Filtrat de serveis per metamodel, etiquetes o formats de sortida.</w:t>
             </w:r>
           </w:p>
           <w:p>
@@ -11553,7 +11508,6 @@
                 <w:b/>
                 <w:lang w:val="ca-ES"/>
               </w:rPr>
-              <w:lastRenderedPageBreak/>
               <w:t>Pre-condicions</w:t>
             </w:r>
           </w:p>
@@ -11644,7 +11598,7 @@
           <w:lang w:val="ca-ES"/>
         </w:rPr>
       </w:pPr>
-      <w:bookmarkStart w:id="47" w:name="_Toc291102805"/>
+      <w:bookmarkStart w:id="48" w:name="_Toc291102805"/>
       <w:r>
         <w:rPr>
           <w:rFonts w:ascii="Arial" w:hAnsi="Arial" w:cs="Arial"/>
@@ -11652,7 +11606,7 @@
         </w:rPr>
         <w:t>4.1.2 Alta de servei</w:t>
       </w:r>
-      <w:bookmarkEnd w:id="47"/>
+      <w:bookmarkEnd w:id="48"/>
     </w:p>
     <w:tbl>
       <w:tblPr>
@@ -11921,7 +11875,7 @@
           <w:lang w:val="ca-ES"/>
         </w:rPr>
       </w:pPr>
-      <w:bookmarkStart w:id="48" w:name="_Toc291102806"/>
+      <w:bookmarkStart w:id="49" w:name="_Toc291102806"/>
       <w:r>
         <w:rPr>
           <w:rFonts w:ascii="Arial" w:hAnsi="Arial" w:cs="Arial"/>
@@ -11929,7 +11883,7 @@
         </w:rPr>
         <w:t>4.1.3 Edició de servei</w:t>
       </w:r>
-      <w:bookmarkEnd w:id="48"/>
+      <w:bookmarkEnd w:id="49"/>
     </w:p>
     <w:tbl>
       <w:tblPr>
@@ -12313,7 +12267,6 @@
                 <w:b/>
                 <w:lang w:val="ca-ES"/>
               </w:rPr>
-              <w:lastRenderedPageBreak/>
               <w:t>Post-condicions</w:t>
             </w:r>
           </w:p>
@@ -12354,7 +12307,7 @@
           <w:lang w:val="ca-ES"/>
         </w:rPr>
       </w:pPr>
-      <w:bookmarkStart w:id="49" w:name="_Toc291102807"/>
+      <w:bookmarkStart w:id="50" w:name="_Toc291102807"/>
       <w:r>
         <w:rPr>
           <w:rFonts w:ascii="Arial" w:hAnsi="Arial" w:cs="Arial"/>
@@ -12362,7 +12315,7 @@
         </w:rPr>
         <w:t>4.1.4 Alta de subscripció</w:t>
       </w:r>
-      <w:bookmarkEnd w:id="49"/>
+      <w:bookmarkEnd w:id="50"/>
     </w:p>
     <w:tbl>
       <w:tblPr>
@@ -12637,7 +12590,7 @@
           <w:lang w:val="ca-ES"/>
         </w:rPr>
       </w:pPr>
-      <w:bookmarkStart w:id="50" w:name="_Toc291102808"/>
+      <w:bookmarkStart w:id="51" w:name="_Toc291102808"/>
       <w:r>
         <w:rPr>
           <w:rFonts w:ascii="Arial" w:hAnsi="Arial" w:cs="Arial"/>
@@ -12645,7 +12598,7 @@
         </w:rPr>
         <w:t>4.1.5 Edició de subscripció</w:t>
       </w:r>
-      <w:bookmarkEnd w:id="50"/>
+      <w:bookmarkEnd w:id="51"/>
     </w:p>
     <w:tbl>
       <w:tblPr>
@@ -13044,16 +12997,15 @@
           <w:lang w:val="ca-ES"/>
         </w:rPr>
       </w:pPr>
-      <w:bookmarkStart w:id="51" w:name="_Toc291102809"/>
-      <w:r>
-        <w:rPr>
-          <w:rFonts w:ascii="Arial" w:hAnsi="Arial" w:cs="Arial"/>
-          <w:lang w:val="ca-ES"/>
-        </w:rPr>
-        <w:lastRenderedPageBreak/>
+      <w:bookmarkStart w:id="52" w:name="_Toc291102809"/>
+      <w:r>
+        <w:rPr>
+          <w:rFonts w:ascii="Arial" w:hAnsi="Arial" w:cs="Arial"/>
+          <w:lang w:val="ca-ES"/>
+        </w:rPr>
         <w:t>4.1.6 Gestió de serveis</w:t>
       </w:r>
-      <w:bookmarkEnd w:id="51"/>
+      <w:bookmarkEnd w:id="52"/>
     </w:p>
     <w:tbl>
       <w:tblPr>
@@ -13380,7 +13332,7 @@
           <w:lang w:val="ca-ES"/>
         </w:rPr>
       </w:pPr>
-      <w:bookmarkStart w:id="52" w:name="_Toc291102810"/>
+      <w:bookmarkStart w:id="53" w:name="_Toc291102810"/>
       <w:r>
         <w:rPr>
           <w:rFonts w:ascii="Arial" w:hAnsi="Arial" w:cs="Arial"/>
@@ -13402,7 +13354,7 @@
         </w:rPr>
         <w:t xml:space="preserve"> d’usuaris</w:t>
       </w:r>
-      <w:bookmarkEnd w:id="52"/>
+      <w:bookmarkEnd w:id="53"/>
     </w:p>
     <w:tbl>
       <w:tblPr>
@@ -13750,7 +13702,7 @@
           <w:lang w:val="ca-ES"/>
         </w:rPr>
       </w:pPr>
-      <w:bookmarkStart w:id="53" w:name="_Toc291102811"/>
+      <w:bookmarkStart w:id="54" w:name="_Toc291102811"/>
       <w:r>
         <w:rPr>
           <w:rFonts w:ascii="Arial" w:hAnsi="Arial" w:cs="Arial"/>
@@ -13758,7 +13710,7 @@
         </w:rPr>
         <w:t>4.1.8 Edició d’usuaris</w:t>
       </w:r>
-      <w:bookmarkEnd w:id="53"/>
+      <w:bookmarkEnd w:id="54"/>
     </w:p>
     <w:tbl>
       <w:tblPr>
@@ -14059,16 +14011,15 @@
           <w:lang w:val="ca-ES"/>
         </w:rPr>
       </w:pPr>
-      <w:bookmarkStart w:id="54" w:name="_Toc291102812"/>
-      <w:r>
-        <w:rPr>
-          <w:rFonts w:ascii="Arial" w:hAnsi="Arial" w:cs="Arial"/>
-          <w:lang w:val="ca-ES"/>
-        </w:rPr>
-        <w:lastRenderedPageBreak/>
+      <w:bookmarkStart w:id="55" w:name="_Toc291102812"/>
+      <w:r>
+        <w:rPr>
+          <w:rFonts w:ascii="Arial" w:hAnsi="Arial" w:cs="Arial"/>
+          <w:lang w:val="ca-ES"/>
+        </w:rPr>
         <w:t>4.2 Diagrama de classes</w:t>
       </w:r>
-      <w:bookmarkEnd w:id="54"/>
+      <w:bookmarkEnd w:id="55"/>
     </w:p>
     <w:p>
       <w:pPr>
@@ -14931,7 +14882,6 @@
           <w:szCs w:val="24"/>
           <w:lang w:val="ca-ES"/>
         </w:rPr>
-        <w:lastRenderedPageBreak/>
         <w:t>Com podem veure, tenim taules mestres per els principals elements de la nostra aplicació. Un cop acabat el disseny del nostre model de dades a l’aplicació, va quedar com es mostra a la següent imatge:</w:t>
       </w:r>
     </w:p>
@@ -15141,7 +15091,6 @@
           <w:szCs w:val="24"/>
           <w:lang w:val="ca-ES"/>
         </w:rPr>
-        <w:lastRenderedPageBreak/>
         <w:t>A més, hi haurà una petita alerta que es podrà veure tant al catàleg si s’està identificat a l’aplicació, com a l’apartat ‘Els meus Serveis’ que permetrà veure a on hi ha missatges que encara no em visualitzat.</w:t>
       </w:r>
     </w:p>
@@ -15215,7 +15164,7 @@
           <w:lang w:val="ca-ES"/>
         </w:rPr>
       </w:pPr>
-      <w:bookmarkStart w:id="55" w:name="_Toc291102813"/>
+      <w:bookmarkStart w:id="56" w:name="_Toc291102813"/>
       <w:r>
         <w:rPr>
           <w:rFonts w:ascii="Arial" w:hAnsi="Arial" w:cs="Arial"/>
@@ -15230,7 +15179,7 @@
         </w:rPr>
         <w:t>Implementació</w:t>
       </w:r>
-      <w:bookmarkEnd w:id="55"/>
+      <w:bookmarkEnd w:id="56"/>
     </w:p>
     <w:p>
       <w:pPr>
@@ -15261,7 +15210,7 @@
           <w:lang w:val="ca-ES"/>
         </w:rPr>
       </w:pPr>
-      <w:bookmarkStart w:id="56" w:name="_Toc291102814"/>
+      <w:bookmarkStart w:id="57" w:name="_Toc291102814"/>
       <w:r>
         <w:rPr>
           <w:rFonts w:ascii="Arial" w:hAnsi="Arial" w:cs="Arial"/>
@@ -15269,7 +15218,7 @@
         </w:rPr>
         <w:t>5.1 Mockups</w:t>
       </w:r>
-      <w:bookmarkEnd w:id="56"/>
+      <w:bookmarkEnd w:id="57"/>
     </w:p>
     <w:p>
       <w:pPr>
@@ -15379,7 +15328,6 @@
           <w:szCs w:val="24"/>
           <w:lang w:val="es-ES" w:eastAsia="es-ES"/>
         </w:rPr>
-        <w:lastRenderedPageBreak/>
         <w:drawing>
           <wp:inline distT="0" distB="0" distL="0" distR="0" wp14:anchorId="4009EC07" wp14:editId="39F7AA5F">
             <wp:extent cx="5487748" cy="3730827"/>
@@ -15604,7 +15552,6 @@
           <w:szCs w:val="24"/>
           <w:lang w:val="es-ES" w:eastAsia="es-ES"/>
         </w:rPr>
-        <w:lastRenderedPageBreak/>
         <w:drawing>
           <wp:inline distT="0" distB="0" distL="0" distR="0" wp14:anchorId="5B7A89E7" wp14:editId="5A6104CC">
             <wp:extent cx="4073768" cy="4154725"/>
@@ -15678,7 +15625,7 @@
           <w:lang w:val="ca-ES"/>
         </w:rPr>
       </w:pPr>
-      <w:bookmarkStart w:id="57" w:name="_Toc291102815"/>
+      <w:bookmarkStart w:id="58" w:name="_Toc291102815"/>
       <w:r>
         <w:rPr>
           <w:rFonts w:ascii="Arial" w:hAnsi="Arial"/>
@@ -15686,7 +15633,7 @@
         </w:rPr>
         <w:t>5.2 Maqueta</w:t>
       </w:r>
-      <w:bookmarkEnd w:id="57"/>
+      <w:bookmarkEnd w:id="58"/>
     </w:p>
     <w:p>
       <w:pPr>
@@ -15697,7 +15644,7 @@
           <w:lang w:val="ca-ES"/>
         </w:rPr>
       </w:pPr>
-      <w:bookmarkStart w:id="58" w:name="_Toc291102816"/>
+      <w:bookmarkStart w:id="59" w:name="_Toc291102816"/>
       <w:r>
         <w:rPr>
           <w:rFonts w:ascii="Arial" w:hAnsi="Arial"/>
@@ -15705,7 +15652,7 @@
         </w:rPr>
         <w:t>5.2.1 Dels Mockups a la maqueta</w:t>
       </w:r>
-      <w:bookmarkEnd w:id="58"/>
+      <w:bookmarkEnd w:id="59"/>
     </w:p>
     <w:p>
       <w:pPr>
@@ -15805,7 +15752,6 @@
           <w:szCs w:val="24"/>
           <w:lang w:val="es-ES" w:eastAsia="es-ES"/>
         </w:rPr>
-        <w:lastRenderedPageBreak/>
         <w:drawing>
           <wp:anchor distT="0" distB="0" distL="114300" distR="114300" simplePos="0" relativeHeight="251658240" behindDoc="0" locked="0" layoutInCell="1" allowOverlap="1" wp14:anchorId="386CA4AF" wp14:editId="607DBA33">
             <wp:simplePos x="0" y="0"/>
@@ -16103,7 +16049,6 @@
           <w:szCs w:val="24"/>
           <w:lang w:val="ca-ES"/>
         </w:rPr>
-        <w:lastRenderedPageBreak/>
         <w:t>Com podem veure en la foto anterior, i comparant-la amb la imatge de la maqueta, podem veure que el menú ha desaparegut, i en el seu lloc, enganxat a la part dreta, tenim un botó, característic sobretot dels dispositius Android i que fa referència als menús desplegables. Aquesta característica s’aconsegueix mitjançant les classes de bootstrap</w:t>
       </w:r>
       <w:r>
@@ -16309,7 +16254,6 @@
           <w:szCs w:val="24"/>
           <w:lang w:val="ca-ES"/>
         </w:rPr>
-        <w:lastRenderedPageBreak/>
         <w:t>Els serveis estan organitzats pel seu sistema d’Informació, que poden compartir. El client va decidir que la millor opció era organitzar-los d’aquesta manera, en acordió, perquè creia que seria més fàcil per l’usuari final organitzar-se dins d’això. També podem veure al final del nom del servei una senyal d’alerta amb un número: representa els comen</w:t>
       </w:r>
       <w:r>
@@ -16340,7 +16284,7 @@
           <w:lang w:val="ca-ES"/>
         </w:rPr>
       </w:pPr>
-      <w:bookmarkStart w:id="59" w:name="_Toc291102817"/>
+      <w:bookmarkStart w:id="60" w:name="_Toc291102817"/>
       <w:r>
         <w:rPr>
           <w:rFonts w:ascii="Arial" w:hAnsi="Arial"/>
@@ -16348,7 +16292,7 @@
         </w:rPr>
         <w:t>5.2.2 El Catàleg de serveis</w:t>
       </w:r>
-      <w:bookmarkEnd w:id="59"/>
+      <w:bookmarkEnd w:id="60"/>
     </w:p>
     <w:p>
       <w:pPr>
@@ -16499,17 +16443,7 @@
           <w:szCs w:val="24"/>
           <w:lang w:val="ca-ES"/>
         </w:rPr>
-        <w:t xml:space="preserve"> </w:t>
-      </w:r>
-      <w:r>
-        <w:rPr>
-          <w:rFonts w:ascii="Arial" w:hAnsi="Arial"/>
-          <w:sz w:val="24"/>
-          <w:szCs w:val="24"/>
-          <w:lang w:val="ca-ES"/>
-        </w:rPr>
-        <w:lastRenderedPageBreak/>
-        <w:t>L’elecció de quin metamodel té entitat suficient per aparèixer de forma destacada en aquest filtre corre a càrrec del client.</w:t>
+        <w:t xml:space="preserve"> L’elecció de quin metamodel té entitat suficient per aparèixer de forma destacada en aquest filtre corre a càrrec del client.</w:t>
       </w:r>
     </w:p>
     <w:p>
@@ -16697,7 +16631,6 @@
           <w:szCs w:val="24"/>
           <w:lang w:val="ca-ES"/>
         </w:rPr>
-        <w:lastRenderedPageBreak/>
         <w:t>Per últim, podem veure una classificació dels metamodels, molt semblant a la que hi ha a la part principal del catàleg, però a on surten tots els metamodels del catàleg.</w:t>
       </w:r>
     </w:p>
@@ -16835,16 +16768,15 @@
           <w:lang w:val="ca-ES"/>
         </w:rPr>
       </w:pPr>
-      <w:bookmarkStart w:id="60" w:name="_Toc291102818"/>
-      <w:r>
-        <w:rPr>
-          <w:rFonts w:ascii="Arial" w:hAnsi="Arial"/>
-          <w:lang w:val="ca-ES"/>
-        </w:rPr>
-        <w:lastRenderedPageBreak/>
+      <w:bookmarkStart w:id="61" w:name="_Toc291102818"/>
+      <w:r>
+        <w:rPr>
+          <w:rFonts w:ascii="Arial" w:hAnsi="Arial"/>
+          <w:lang w:val="ca-ES"/>
+        </w:rPr>
         <w:t>5.2.3 Els formularis d’alta de servei i de subscripció</w:t>
       </w:r>
-      <w:bookmarkEnd w:id="60"/>
+      <w:bookmarkEnd w:id="61"/>
     </w:p>
     <w:p>
       <w:pPr>
@@ -17134,7 +17066,6 @@
           <w:szCs w:val="24"/>
           <w:lang w:val="ca-ES"/>
         </w:rPr>
-        <w:lastRenderedPageBreak/>
         <w:t>Tant la navegació a través del formulari mitjançant els botons de la part de sota del formulari, com el Wizard en sí, estan programats a la part del client amb jQuery.</w:t>
       </w:r>
     </w:p>
@@ -17147,7 +17078,7 @@
           <w:lang w:val="ca-ES"/>
         </w:rPr>
       </w:pPr>
-      <w:bookmarkStart w:id="61" w:name="_Toc291102819"/>
+      <w:bookmarkStart w:id="62" w:name="_Toc291102819"/>
       <w:r>
         <w:rPr>
           <w:rFonts w:ascii="Arial" w:hAnsi="Arial"/>
@@ -17162,7 +17093,7 @@
         </w:rPr>
         <w:t xml:space="preserve"> i la subscripció i nova versió del servei</w:t>
       </w:r>
-      <w:bookmarkEnd w:id="61"/>
+      <w:bookmarkEnd w:id="62"/>
     </w:p>
     <w:p>
       <w:pPr>
@@ -17286,7 +17217,6 @@
           <w:szCs w:val="24"/>
           <w:lang w:val="ca-ES"/>
         </w:rPr>
-        <w:lastRenderedPageBreak/>
         <w:t>Per contra, l’administrador de l’aplicació podrà modificar tots els camps, i actuarà després d’una petició de canvi del responsable als comentaris, sempre i quan aquest canvi no alteri el funcionament del servei.</w:t>
       </w:r>
     </w:p>
@@ -17457,16 +17387,15 @@
           <w:lang w:val="ca-ES"/>
         </w:rPr>
       </w:pPr>
-      <w:bookmarkStart w:id="62" w:name="_Toc291102820"/>
-      <w:r>
-        <w:rPr>
-          <w:rFonts w:ascii="Arial" w:hAnsi="Arial"/>
-          <w:lang w:val="ca-ES"/>
-        </w:rPr>
-        <w:lastRenderedPageBreak/>
+      <w:bookmarkStart w:id="63" w:name="_Toc291102820"/>
+      <w:r>
+        <w:rPr>
+          <w:rFonts w:ascii="Arial" w:hAnsi="Arial"/>
+          <w:lang w:val="ca-ES"/>
+        </w:rPr>
         <w:t>5.3 Back-End</w:t>
       </w:r>
-      <w:bookmarkEnd w:id="62"/>
+      <w:bookmarkEnd w:id="63"/>
     </w:p>
     <w:p>
       <w:pPr>
@@ -17784,7 +17713,7 @@
           <w:lang w:val="ca-ES"/>
         </w:rPr>
       </w:pPr>
-      <w:bookmarkStart w:id="63" w:name="_Toc291102821"/>
+      <w:bookmarkStart w:id="64" w:name="_Toc291102821"/>
       <w:r>
         <w:rPr>
           <w:rFonts w:ascii="Arial" w:hAnsi="Arial" w:cs="Arial"/>
@@ -17794,7 +17723,7 @@
         </w:rPr>
         <w:t>5.3.1 Controlador</w:t>
       </w:r>
-      <w:bookmarkEnd w:id="63"/>
+      <w:bookmarkEnd w:id="64"/>
     </w:p>
     <w:p>
       <w:pPr>
@@ -17835,7 +17764,6 @@
           <w:szCs w:val="24"/>
           <w:lang w:val="ca-ES"/>
         </w:rPr>
-        <w:lastRenderedPageBreak/>
         <w:t>Aquests controllers reben de la vista les peticions webs que l’usuari demana gràcies a una sèrie</w:t>
       </w:r>
       <w:r>
@@ -18092,7 +18020,6 @@
           <w:szCs w:val="24"/>
           <w:lang w:val="ca-ES"/>
         </w:rPr>
-        <w:lastRenderedPageBreak/>
         <w:t>Spring permet accedir a la vegada a diferents tipus de base de dades (Oracle, PostgreSQL, MongoDB...) a on no necessàriament han de coincidir els mètodes. Per tant, en aquesta aplicació creem una interfície (anomenada, seguint l’exemple, ServeisServiceBD) a on declarem tots els mètodes. Però només és la declaració, ja que la implementació d’aquests es fa als serveis (i per això l’etiqueta Override, que sobrecarrega la declaració del mètode).</w:t>
       </w:r>
     </w:p>
@@ -18105,7 +18032,7 @@
           <w:lang w:val="ca-ES"/>
         </w:rPr>
       </w:pPr>
-      <w:bookmarkStart w:id="64" w:name="_Toc291102822"/>
+      <w:bookmarkStart w:id="65" w:name="_Toc291102822"/>
       <w:r>
         <w:rPr>
           <w:rFonts w:ascii="Arial" w:hAnsi="Arial" w:cs="Arial"/>
@@ -18120,7 +18047,7 @@
         </w:rPr>
         <w:t>Model</w:t>
       </w:r>
-      <w:bookmarkEnd w:id="64"/>
+      <w:bookmarkEnd w:id="65"/>
     </w:p>
     <w:p>
       <w:pPr>
@@ -18266,15 +18193,14 @@
           <w:lang w:val="ca-ES"/>
         </w:rPr>
       </w:pPr>
-      <w:bookmarkStart w:id="65" w:name="_Toc291102823"/>
-      <w:r>
-        <w:rPr>
-          <w:lang w:val="ca-ES"/>
-        </w:rPr>
-        <w:lastRenderedPageBreak/>
+      <w:bookmarkStart w:id="66" w:name="_Toc291102823"/>
+      <w:r>
+        <w:rPr>
+          <w:lang w:val="ca-ES"/>
+        </w:rPr>
         <w:t>5.3.3 Gestió de les llibreries i dependències</w:t>
       </w:r>
-      <w:bookmarkEnd w:id="65"/>
+      <w:bookmarkEnd w:id="66"/>
     </w:p>
     <w:p>
       <w:pPr>
@@ -18389,7 +18315,7 @@
           <w:lang w:val="ca-ES"/>
         </w:rPr>
       </w:pPr>
-      <w:bookmarkStart w:id="66" w:name="_Toc291102824"/>
+      <w:bookmarkStart w:id="67" w:name="_Toc291102824"/>
       <w:r>
         <w:rPr>
           <w:rFonts w:ascii="Arial" w:hAnsi="Arial" w:cs="Arial"/>
@@ -18397,7 +18323,7 @@
         </w:rPr>
         <w:t>5.4 Front-End</w:t>
       </w:r>
-      <w:bookmarkEnd w:id="66"/>
+      <w:bookmarkEnd w:id="67"/>
     </w:p>
     <w:p>
       <w:pPr>
@@ -18453,17 +18379,7 @@
           <w:szCs w:val="24"/>
           <w:lang w:val="ca-ES"/>
         </w:rPr>
-        <w:t xml:space="preserve">zat la llibreria Handlebars, que no és una altra cosa que gestionar els elements que s’afegeixen al DOM de forma dinàmica a través de jQuery d’una forma elegant. </w:t>
-      </w:r>
-      <w:r>
-        <w:rPr>
-          <w:rFonts w:ascii="Arial" w:hAnsi="Arial" w:cs="Arial"/>
-          <w:sz w:val="24"/>
-          <w:szCs w:val="24"/>
-          <w:lang w:val="ca-ES"/>
-        </w:rPr>
-        <w:lastRenderedPageBreak/>
-        <w:t>Tot seguit, s’entrarà una miqueta més en detall de com s’han utilitzat aquestes eines.</w:t>
+        <w:t>zat la llibreria Handlebars, que no és una altra cosa que gestionar els elements que s’afegeixen al DOM de forma dinàmica a través de jQuery d’una forma elegant. Tot seguit, s’entrarà una miqueta més en detall de com s’han utilitzat aquestes eines.</w:t>
       </w:r>
     </w:p>
     <w:p>
@@ -18475,7 +18391,7 @@
           <w:lang w:val="ca-ES"/>
         </w:rPr>
       </w:pPr>
-      <w:bookmarkStart w:id="67" w:name="_Toc291102825"/>
+      <w:bookmarkStart w:id="68" w:name="_Toc291102825"/>
       <w:r>
         <w:rPr>
           <w:rFonts w:ascii="Arial" w:hAnsi="Arial"/>
@@ -18490,7 +18406,7 @@
         </w:rPr>
         <w:t xml:space="preserve"> o JSP?</w:t>
       </w:r>
-      <w:bookmarkEnd w:id="67"/>
+      <w:bookmarkEnd w:id="68"/>
     </w:p>
     <w:p>
       <w:pPr>
@@ -18723,7 +18639,6 @@
           <w:szCs w:val="24"/>
           <w:lang w:val="es-ES" w:eastAsia="es-ES"/>
         </w:rPr>
-        <w:lastRenderedPageBreak/>
         <w:drawing>
           <wp:inline distT="0" distB="0" distL="0" distR="0" wp14:anchorId="6C15A611" wp14:editId="6F790237">
             <wp:extent cx="5400040" cy="2503170"/>
@@ -18946,7 +18861,6 @@
           <w:szCs w:val="24"/>
           <w:lang w:val="ca-ES"/>
         </w:rPr>
-        <w:lastRenderedPageBreak/>
         <w:t>A on ‘variables’ son les dades que obtenim del nostre controlador, i ‘variable’ és la variable que utilitzem per operar Utilitzant Thymeleaf, la cosa és molt més senzilla:</w:t>
       </w:r>
     </w:p>
@@ -19117,7 +19031,7 @@
           <w:lang w:val="ca-ES"/>
         </w:rPr>
       </w:pPr>
-      <w:bookmarkStart w:id="68" w:name="_Toc291102826"/>
+      <w:bookmarkStart w:id="69" w:name="_Toc291102826"/>
       <w:r>
         <w:rPr>
           <w:rFonts w:ascii="Arial" w:hAnsi="Arial"/>
@@ -19139,7 +19053,7 @@
         </w:rPr>
         <w:t>Handlebars</w:t>
       </w:r>
-      <w:bookmarkEnd w:id="68"/>
+      <w:bookmarkEnd w:id="69"/>
     </w:p>
     <w:p>
       <w:pPr>
@@ -19247,7 +19161,6 @@
           <w:szCs w:val="24"/>
           <w:lang w:val="ca-ES"/>
         </w:rPr>
-        <w:lastRenderedPageBreak/>
         <w:t>Podem veure que tenim els dos botons a la part de sota, ‘Anterior’ i ‘Següent’, i les categories del formulari a la part de dalt, des d’on podem també navegar. Al nostre jQuery, prèviament haurem d’haver definit el comportament d’aquestes interaccions, ja que haurem d’amagar o mostrar una part o unes altres del formulari, fent que quedi la resta amagada i que l’usuari no se n’adoni de res.</w:t>
       </w:r>
     </w:p>
@@ -19427,7 +19340,6 @@
           <w:szCs w:val="24"/>
           <w:lang w:val="es-ES" w:eastAsia="es-ES"/>
         </w:rPr>
-        <w:lastRenderedPageBreak/>
         <w:drawing>
           <wp:inline distT="0" distB="0" distL="0" distR="0" wp14:anchorId="6EF208B6" wp14:editId="0FBB0160">
             <wp:extent cx="5400040" cy="1353820"/>
@@ -19512,7 +19424,7 @@
           <w:lang w:val="ca-ES"/>
         </w:rPr>
       </w:pPr>
-      <w:bookmarkStart w:id="69" w:name="_Toc291102827"/>
+      <w:bookmarkStart w:id="70" w:name="_Toc291102827"/>
       <w:r>
         <w:rPr>
           <w:rFonts w:ascii="Arial" w:hAnsi="Arial"/>
@@ -19522,7 +19434,7 @@
         </w:rPr>
         <w:t>5.5 Seguretat</w:t>
       </w:r>
-      <w:bookmarkEnd w:id="69"/>
+      <w:bookmarkEnd w:id="70"/>
     </w:p>
     <w:p>
       <w:pPr>
@@ -19627,7 +19539,7 @@
           <w:lang w:val="ca-ES"/>
         </w:rPr>
       </w:pPr>
-      <w:bookmarkStart w:id="70" w:name="_Toc291102828"/>
+      <w:bookmarkStart w:id="71" w:name="_Toc291102828"/>
       <w:r>
         <w:rPr>
           <w:rFonts w:ascii="Arial" w:hAnsi="Arial"/>
@@ -19635,7 +19547,7 @@
         </w:rPr>
         <w:t>5.5.1 Gestió de les dades</w:t>
       </w:r>
-      <w:bookmarkEnd w:id="70"/>
+      <w:bookmarkEnd w:id="71"/>
     </w:p>
     <w:p>
       <w:pPr>
@@ -19710,7 +19622,6 @@
           <w:szCs w:val="24"/>
           <w:lang w:val="ca-ES"/>
         </w:rPr>
-        <w:lastRenderedPageBreak/>
         <w:t>En un segon nivell de seguretat, tenim el que es fa al servidor abans</w:t>
       </w:r>
       <w:r>
@@ -19932,13 +19843,12 @@
           <w:lang w:val="ca-ES"/>
         </w:rPr>
       </w:pPr>
-      <w:bookmarkStart w:id="71" w:name="_Toc291102829"/>
-      <w:r>
-        <w:rPr>
-          <w:rFonts w:ascii="Arial" w:hAnsi="Arial"/>
-          <w:lang w:val="ca-ES"/>
-        </w:rPr>
-        <w:lastRenderedPageBreak/>
+      <w:bookmarkStart w:id="72" w:name="_Toc291102829"/>
+      <w:r>
+        <w:rPr>
+          <w:rFonts w:ascii="Arial" w:hAnsi="Arial"/>
+          <w:lang w:val="ca-ES"/>
+        </w:rPr>
         <w:t xml:space="preserve">5.5.2 </w:t>
       </w:r>
       <w:r>
@@ -19955,7 +19865,7 @@
         </w:rPr>
         <w:t xml:space="preserve"> d’usuaris</w:t>
       </w:r>
-      <w:bookmarkEnd w:id="71"/>
+      <w:bookmarkEnd w:id="72"/>
     </w:p>
     <w:p>
       <w:pPr>
@@ -20126,7 +20036,6 @@
           <w:szCs w:val="24"/>
           <w:lang w:val="es-ES" w:eastAsia="es-ES"/>
         </w:rPr>
-        <w:lastRenderedPageBreak/>
         <w:drawing>
           <wp:inline distT="0" distB="0" distL="0" distR="0" wp14:anchorId="22EDCC4E" wp14:editId="020AA4CA">
             <wp:extent cx="3773248" cy="1016261"/>
@@ -20200,7 +20109,7 @@
           <w:lang w:val="ca-ES"/>
         </w:rPr>
       </w:pPr>
-      <w:bookmarkStart w:id="72" w:name="_Toc291102830"/>
+      <w:bookmarkStart w:id="73" w:name="_Toc291102830"/>
       <w:r>
         <w:rPr>
           <w:rFonts w:ascii="Arial" w:hAnsi="Arial"/>
@@ -20208,7 +20117,7 @@
         </w:rPr>
         <w:t>6 Qualitat del codi</w:t>
       </w:r>
-      <w:bookmarkEnd w:id="72"/>
+      <w:bookmarkEnd w:id="73"/>
     </w:p>
     <w:p>
       <w:pPr>
@@ -20303,7 +20212,7 @@
           <w:lang w:val="ca-ES"/>
         </w:rPr>
       </w:pPr>
-      <w:bookmarkStart w:id="73" w:name="_Toc291102831"/>
+      <w:bookmarkStart w:id="74" w:name="_Toc291102831"/>
       <w:r>
         <w:rPr>
           <w:rFonts w:ascii="Arial" w:hAnsi="Arial"/>
@@ -20311,7 +20220,7 @@
         </w:rPr>
         <w:t>6.1 Tests Unitaris</w:t>
       </w:r>
-      <w:bookmarkEnd w:id="73"/>
+      <w:bookmarkEnd w:id="74"/>
     </w:p>
     <w:p>
       <w:pPr>
@@ -20365,7 +20274,7 @@
           <w:lang w:val="ca-ES"/>
         </w:rPr>
       </w:pPr>
-      <w:bookmarkStart w:id="74" w:name="_Toc291102832"/>
+      <w:bookmarkStart w:id="75" w:name="_Toc291102832"/>
       <w:r>
         <w:rPr>
           <w:rFonts w:ascii="Arial" w:hAnsi="Arial"/>
@@ -20380,7 +20289,7 @@
         </w:rPr>
         <w:t xml:space="preserve"> Integració (Jenkins)</w:t>
       </w:r>
-      <w:bookmarkEnd w:id="74"/>
+      <w:bookmarkEnd w:id="75"/>
     </w:p>
     <w:p>
       <w:pPr>
@@ -20409,17 +20318,7 @@
           <w:szCs w:val="24"/>
           <w:lang w:val="ca-ES"/>
         </w:rPr>
-        <w:t xml:space="preserve">Aquest servei agafa el nostre projecte directament des de GitHub (podem dir-li, fins i tot, la branca </w:t>
-      </w:r>
-      <w:r>
-        <w:rPr>
-          <w:rFonts w:ascii="Arial" w:hAnsi="Arial"/>
-          <w:sz w:val="24"/>
-          <w:szCs w:val="24"/>
-          <w:lang w:val="ca-ES"/>
-        </w:rPr>
-        <w:lastRenderedPageBreak/>
-        <w:t xml:space="preserve">d’on l’ha d’agafar, així podem comprovar la branca que vulguem, o diferents branques a la vegada. Un cop despleguem aquest serveis, que també ens executa els tests unitaris, si el </w:t>
+        <w:t xml:space="preserve">Aquest servei agafa el nostre projecte directament des de GitHub (podem dir-li, fins i tot, la branca d’on l’ha d’agafar, així podem comprovar la branca que vulguem, o diferents branques a la vegada. Un cop despleguem aquest serveis, que també ens executa els tests unitaris, si el </w:t>
       </w:r>
       <w:r>
         <w:rPr>
@@ -20504,7 +20403,7 @@
           <w:lang w:val="ca-ES"/>
         </w:rPr>
       </w:pPr>
-      <w:bookmarkStart w:id="75" w:name="_Toc291102833"/>
+      <w:bookmarkStart w:id="76" w:name="_Toc291102833"/>
       <w:r>
         <w:rPr>
           <w:rFonts w:ascii="Arial" w:hAnsi="Arial"/>
@@ -20526,7 +20425,7 @@
         </w:rPr>
         <w:t>narQube)</w:t>
       </w:r>
-      <w:bookmarkEnd w:id="75"/>
+      <w:bookmarkEnd w:id="76"/>
     </w:p>
     <w:p>
       <w:pPr>
@@ -20677,16 +20576,15 @@
           <w:lang w:val="ca-ES"/>
         </w:rPr>
       </w:pPr>
-      <w:bookmarkStart w:id="76" w:name="_Toc291102834"/>
-      <w:r>
-        <w:rPr>
-          <w:rFonts w:ascii="Arial" w:hAnsi="Arial"/>
-          <w:lang w:val="ca-ES"/>
-        </w:rPr>
-        <w:lastRenderedPageBreak/>
+      <w:bookmarkStart w:id="77" w:name="_Toc291102834"/>
+      <w:r>
+        <w:rPr>
+          <w:rFonts w:ascii="Arial" w:hAnsi="Arial"/>
+          <w:lang w:val="ca-ES"/>
+        </w:rPr>
         <w:t>7 Conclusions</w:t>
       </w:r>
-      <w:bookmarkEnd w:id="76"/>
+      <w:bookmarkEnd w:id="77"/>
     </w:p>
     <w:p>
       <w:pPr>
@@ -20829,7 +20727,6 @@
           <w:szCs w:val="24"/>
           <w:lang w:val="ca-ES"/>
         </w:rPr>
-        <w:lastRenderedPageBreak/>
         <w:t>A aquest codi s’hi poden fer encara algunes millores. La primera, es podria treure l’autenticació interna d’usuaris i fer servir el sistema de LDAP de la UPC, cosa que evitarà que els usuaris hagin de demanar el seu registre. A l’hora de mantenir la qualitat del codi, es poden continuar arreglant els errors que detecta el SonarQube, i es poden anar fent més tests unitaris, per si en el futur es troba que l’aplicació, a més de tot el que fa, pot fer alguna cosa més, sigui més senzill implementar-ho sense trencar res.</w:t>
       </w:r>
     </w:p>
@@ -21036,8 +20933,6 @@
           <w:lang w:val="ca-ES"/>
         </w:rPr>
       </w:pPr>
-      <w:bookmarkStart w:id="77" w:name="_GoBack"/>
-      <w:bookmarkEnd w:id="77"/>
     </w:p>
     <w:p>
       <w:pPr>
@@ -21055,7 +20950,6 @@
           <w:rFonts w:ascii="Arial" w:hAnsi="Arial"/>
           <w:lang w:val="ca-ES"/>
         </w:rPr>
-        <w:lastRenderedPageBreak/>
         <w:t>8 Fonts d’informació</w:t>
       </w:r>
       <w:bookmarkEnd w:id="78"/>
@@ -26891,7 +26785,7 @@
 </file>
 
 <file path=customXml/itemProps1.xml><?xml version="1.0" encoding="utf-8"?>
-<ds:datastoreItem xmlns:ds="http://schemas.openxmlformats.org/officeDocument/2006/customXml" ds:itemID="{5240E493-0384-5A4B-ACEF-8C9C0590D6FB}">
+<ds:datastoreItem xmlns:ds="http://schemas.openxmlformats.org/officeDocument/2006/customXml" ds:itemID="{75EBB9A9-12DB-2D48-9BE5-A2D77D15E3C9}">
   <ds:schemaRefs>
     <ds:schemaRef ds:uri="http://schemas.openxmlformats.org/officeDocument/2006/bibliography"/>
   </ds:schemaRefs>

</xml_diff>